<commit_message>
add interactive python script
</commit_message>
<xml_diff>
--- a/Dachi/app1_report.docx
+++ b/Dachi/app1_report.docx
@@ -6,6 +6,17 @@
       <w:r>
         <w:t>CSC478 Final Project Report</w:t>
       </w:r>
+      <w:r>
+        <w:t xml:space="preserve"> </w:t>
+      </w:r>
+    </w:p>
+    <w:p/>
+    <w:p>
+      <w:r>
+        <w:t>Dachi Xu</w:t>
+      </w:r>
+      <w:bookmarkStart w:id="0" w:name="_GoBack"/>
+      <w:bookmarkEnd w:id="0"/>
     </w:p>
     <w:p/>
     <w:p>
@@ -185,8 +196,6 @@
           <w:rFonts w:ascii="Times" w:hAnsi="Times" w:cs="Times"/>
         </w:rPr>
       </w:pPr>
-      <w:bookmarkStart w:id="0" w:name="_GoBack"/>
-      <w:bookmarkEnd w:id="0"/>
       <w:r>
         <w:rPr>
           <w:rFonts w:ascii="Arial" w:hAnsi="Arial" w:cs="Arial"/>

</xml_diff>